<commit_message>
documentacion y nomeclatura desarrollo
</commit_message>
<xml_diff>
--- a/OAS/Documentacion/2 - Tablas PER/1 - Orientacion a desarrollo.docx
+++ b/OAS/Documentacion/2 - Tablas PER/1 - Orientacion a desarrollo.docx
@@ -102,7 +102,15 @@
           </w:p>
           <w:p>
             <w:r>
-              <w:t>Existe(Materia&lt;-Nombre = “Programacion de computadoras”)</w:t>
+              <w:t>Existe(Materia&lt;-Nombre = “</w:t>
+            </w:r>
+            <w:proofErr w:type="spellStart"/>
+            <w:r>
+              <w:t>Programacion</w:t>
+            </w:r>
+            <w:proofErr w:type="spellEnd"/>
+            <w:r>
+              <w:t xml:space="preserve"> de computadoras”)</w:t>
             </w:r>
           </w:p>
           <w:p>
@@ -112,12 +120,28 @@
           </w:p>
           <w:p>
             <w:r>
-              <w:t>Y Existe(Materia&lt;-Nombre = “Orientacion a objetos 1”)</w:t>
-            </w:r>
-          </w:p>
-          <w:p>
-            <w:r>
-              <w:t>Y Existe(Materia&lt;-Nombre = “Orientacion a objetos 2”)</w:t>
+              <w:t>Y Existe(Materia&lt;-Nombre = “</w:t>
+            </w:r>
+            <w:proofErr w:type="spellStart"/>
+            <w:r>
+              <w:t>Orientacion</w:t>
+            </w:r>
+            <w:proofErr w:type="spellEnd"/>
+            <w:r>
+              <w:t xml:space="preserve"> a objetos 1”)</w:t>
+            </w:r>
+          </w:p>
+          <w:p>
+            <w:r>
+              <w:t>Y Existe(Materia&lt;-Nombre = “</w:t>
+            </w:r>
+            <w:proofErr w:type="spellStart"/>
+            <w:r>
+              <w:t>Orientacion</w:t>
+            </w:r>
+            <w:proofErr w:type="spellEnd"/>
+            <w:r>
+              <w:t xml:space="preserve"> a objetos 2”)</w:t>
             </w:r>
           </w:p>
           <w:p>
@@ -168,8 +192,13 @@
             <w:tcW w:w="6460" w:type="dxa"/>
           </w:tcPr>
           <w:p>
-            <w:r>
-              <w:t>Orientacion por Desarrollo 2</w:t>
+            <w:proofErr w:type="spellStart"/>
+            <w:r>
+              <w:t>Orientacion</w:t>
+            </w:r>
+            <w:proofErr w:type="spellEnd"/>
+            <w:r>
+              <w:t xml:space="preserve"> por Desarrollo 2</w:t>
             </w:r>
           </w:p>
         </w:tc>
@@ -234,7 +263,15 @@
           </w:p>
           <w:p>
             <w:r>
-              <w:t>Existe(Materia&lt;-Nombre = “Programacion de computadoras”)</w:t>
+              <w:t>Existe(Materia&lt;-Nombre = “</w:t>
+            </w:r>
+            <w:proofErr w:type="spellStart"/>
+            <w:r>
+              <w:t>Programacion</w:t>
+            </w:r>
+            <w:proofErr w:type="spellEnd"/>
+            <w:r>
+              <w:t xml:space="preserve"> de computadoras”)</w:t>
             </w:r>
           </w:p>
           <w:p>
@@ -249,7 +286,15 @@
           </w:p>
           <w:p>
             <w:r>
-              <w:t>Y Existe(Materia&lt;-Nombre = “Orientacion a objetos 2”)</w:t>
+              <w:t>Y Existe(Materia&lt;-Nombre = “</w:t>
+            </w:r>
+            <w:proofErr w:type="spellStart"/>
+            <w:r>
+              <w:t>Orientacion</w:t>
+            </w:r>
+            <w:proofErr w:type="spellEnd"/>
+            <w:r>
+              <w:t xml:space="preserve"> a objetos 2”)</w:t>
             </w:r>
           </w:p>
           <w:p>
@@ -300,8 +345,13 @@
             <w:tcW w:w="6460" w:type="dxa"/>
           </w:tcPr>
           <w:p>
-            <w:r>
-              <w:t>Orientacion por Desarrollo 3</w:t>
+            <w:proofErr w:type="spellStart"/>
+            <w:r>
+              <w:t>Orientacion</w:t>
+            </w:r>
+            <w:proofErr w:type="spellEnd"/>
+            <w:r>
+              <w:t xml:space="preserve"> por Desarrollo 3</w:t>
             </w:r>
           </w:p>
         </w:tc>
@@ -331,7 +381,15 @@
           </w:tcPr>
           <w:p>
             <w:r>
-              <w:t>El alumno será orientado a la rama de desarrollo si votó entre sus materias preferidas “Expresion de problemas y algoritmos”, “Algoritmos y estructuras de datos”, “Orientación a objetos 1” y “Orientación a objetos 2”.</w:t>
+              <w:t>El alumno será orientado a la rama de desarrollo si votó entre sus materias preferidas “</w:t>
+            </w:r>
+            <w:proofErr w:type="spellStart"/>
+            <w:r>
+              <w:t>Expresion</w:t>
+            </w:r>
+            <w:proofErr w:type="spellEnd"/>
+            <w:r>
+              <w:t xml:space="preserve"> de problemas y algoritmos”, “Algoritmos y estructuras de datos”, “Orientación a objetos 1” y “Orientación a objetos 2”.</w:t>
             </w:r>
           </w:p>
         </w:tc>
@@ -366,7 +424,15 @@
           </w:p>
           <w:p>
             <w:r>
-              <w:t>Existe(Materia&lt;-Nombre = “Expresion de problemas y algoritmos”)</w:t>
+              <w:t>Existe(Materia&lt;-Nombre = “</w:t>
+            </w:r>
+            <w:proofErr w:type="spellStart"/>
+            <w:r>
+              <w:t>Expresion</w:t>
+            </w:r>
+            <w:proofErr w:type="spellEnd"/>
+            <w:r>
+              <w:t xml:space="preserve"> de problemas y algoritmos”)</w:t>
             </w:r>
           </w:p>
           <w:p>
@@ -376,12 +442,28 @@
           </w:p>
           <w:p>
             <w:r>
-              <w:t>Y Existe(Materia&lt;-Nombre = “Orientacion a objetos 1”)</w:t>
-            </w:r>
-          </w:p>
-          <w:p>
-            <w:r>
-              <w:t>Y Existe(Materia&lt;-Nombre = “Orientacion a objetos 2”)</w:t>
+              <w:t>Y Existe(Materia&lt;-Nombre = “</w:t>
+            </w:r>
+            <w:proofErr w:type="spellStart"/>
+            <w:r>
+              <w:t>Orientacion</w:t>
+            </w:r>
+            <w:proofErr w:type="spellEnd"/>
+            <w:r>
+              <w:t xml:space="preserve"> a objetos 1”)</w:t>
+            </w:r>
+          </w:p>
+          <w:p>
+            <w:r>
+              <w:t>Y Existe(Materia&lt;-Nombre = “</w:t>
+            </w:r>
+            <w:proofErr w:type="spellStart"/>
+            <w:r>
+              <w:t>Orientacion</w:t>
+            </w:r>
+            <w:proofErr w:type="spellEnd"/>
+            <w:r>
+              <w:t xml:space="preserve"> a objetos 2”)</w:t>
             </w:r>
           </w:p>
           <w:p>
@@ -432,8 +514,13 @@
             <w:tcW w:w="6460" w:type="dxa"/>
           </w:tcPr>
           <w:p>
-            <w:r>
-              <w:t>Orientacion por Desarrollo 4</w:t>
+            <w:proofErr w:type="spellStart"/>
+            <w:r>
+              <w:t>Orientacion</w:t>
+            </w:r>
+            <w:proofErr w:type="spellEnd"/>
+            <w:r>
+              <w:t xml:space="preserve"> por Desarrollo 4</w:t>
             </w:r>
           </w:p>
         </w:tc>
@@ -463,7 +550,15 @@
           </w:tcPr>
           <w:p>
             <w:r>
-              <w:t>El alumno será orientado a la rama de desarrollo si votó entre sus materias preferidas “Programación de computadoras”, “Algoritmos y estructuras de datos”, “Orientación a objetos 1” y “Conceptos y paradigmas de lenguajes de programacion”.</w:t>
+              <w:t xml:space="preserve">El alumno será orientado a la rama de desarrollo si votó entre sus materias preferidas “Programación de computadoras”, “Algoritmos y estructuras de datos”, “Orientación a objetos 1” y “Conceptos y paradigmas de lenguajes de </w:t>
+            </w:r>
+            <w:proofErr w:type="spellStart"/>
+            <w:r>
+              <w:t>programacion</w:t>
+            </w:r>
+            <w:proofErr w:type="spellEnd"/>
+            <w:r>
+              <w:t>”.</w:t>
             </w:r>
           </w:p>
         </w:tc>
@@ -499,7 +594,15 @@
           <w:p>
             <w:r>
               <w:lastRenderedPageBreak/>
-              <w:t>Existe(Materia&lt;-Nombre = “Programacion de computadoras”)</w:t>
+              <w:t>Existe(Materia&lt;-Nombre = “</w:t>
+            </w:r>
+            <w:proofErr w:type="spellStart"/>
+            <w:r>
+              <w:t>Programacion</w:t>
+            </w:r>
+            <w:proofErr w:type="spellEnd"/>
+            <w:r>
+              <w:t xml:space="preserve"> de computadoras”)</w:t>
             </w:r>
           </w:p>
           <w:p>
@@ -509,12 +612,28 @@
           </w:p>
           <w:p>
             <w:r>
-              <w:t>Y Existe(Materia&lt;-Nombre = “Orientacion a objetos 1”)</w:t>
-            </w:r>
-          </w:p>
-          <w:p>
-            <w:r>
-              <w:t>Y Existe(Materia&lt;-Nombre = “Conceptos y paradigmas de lenguajes de programacion”)</w:t>
+              <w:t>Y Existe(Materia&lt;-Nombre = “</w:t>
+            </w:r>
+            <w:proofErr w:type="spellStart"/>
+            <w:r>
+              <w:t>Orientacion</w:t>
+            </w:r>
+            <w:proofErr w:type="spellEnd"/>
+            <w:r>
+              <w:t xml:space="preserve"> a objetos 1”)</w:t>
+            </w:r>
+          </w:p>
+          <w:p>
+            <w:r>
+              <w:t xml:space="preserve">Y Existe(Materia&lt;-Nombre = “Conceptos y paradigmas de lenguajes de </w:t>
+            </w:r>
+            <w:proofErr w:type="spellStart"/>
+            <w:r>
+              <w:t>programacion</w:t>
+            </w:r>
+            <w:proofErr w:type="spellEnd"/>
+            <w:r>
+              <w:t>”)</w:t>
             </w:r>
           </w:p>
           <w:p>
@@ -565,8 +684,13 @@
             <w:tcW w:w="6460" w:type="dxa"/>
           </w:tcPr>
           <w:p>
-            <w:r>
-              <w:t>Orientacion por Desarrollo 5</w:t>
+            <w:proofErr w:type="spellStart"/>
+            <w:r>
+              <w:t>Orientacion</w:t>
+            </w:r>
+            <w:proofErr w:type="spellEnd"/>
+            <w:r>
+              <w:t xml:space="preserve"> por Desarrollo 5</w:t>
             </w:r>
           </w:p>
         </w:tc>
@@ -596,7 +720,15 @@
           </w:tcPr>
           <w:p>
             <w:r>
-              <w:t>El alumno será orientado a la rama de desarrollo si votó entre sus materias preferidas “Programación de computadoras”, “Algoritmos y estructuras de datos”, “Orientación a objetos 1” y “Programacion concurrente”.</w:t>
+              <w:t>El alumno será orientado a la rama de desarrollo si votó entre sus materias preferidas “Programación de computadoras”, “Algoritmos y estructuras de datos”, “Orientación a objetos 1” y “</w:t>
+            </w:r>
+            <w:proofErr w:type="spellStart"/>
+            <w:r>
+              <w:t>Programacion</w:t>
+            </w:r>
+            <w:proofErr w:type="spellEnd"/>
+            <w:r>
+              <w:t xml:space="preserve"> concurrente”.</w:t>
             </w:r>
           </w:p>
         </w:tc>
@@ -631,7 +763,15 @@
           </w:p>
           <w:p>
             <w:r>
-              <w:t>Existe(Materia&lt;-Nombre = “Programacion de computadoras”)</w:t>
+              <w:t>Existe(Materia&lt;-Nombre = “</w:t>
+            </w:r>
+            <w:proofErr w:type="spellStart"/>
+            <w:r>
+              <w:t>Programacion</w:t>
+            </w:r>
+            <w:proofErr w:type="spellEnd"/>
+            <w:r>
+              <w:t xml:space="preserve"> de computadoras”)</w:t>
             </w:r>
           </w:p>
           <w:p>
@@ -641,12 +781,28 @@
           </w:p>
           <w:p>
             <w:r>
-              <w:t>Y Existe(Materia&lt;-Nombre = “Orientacion a objetos 1”)</w:t>
-            </w:r>
-          </w:p>
-          <w:p>
-            <w:r>
-              <w:t>Y Existe(Materia&lt;-Nombre = “Programacion concurrente”)</w:t>
+              <w:t>Y Existe(Materia&lt;-Nombre = “</w:t>
+            </w:r>
+            <w:proofErr w:type="spellStart"/>
+            <w:r>
+              <w:t>Orientacion</w:t>
+            </w:r>
+            <w:proofErr w:type="spellEnd"/>
+            <w:r>
+              <w:t xml:space="preserve"> a objetos 1”)</w:t>
+            </w:r>
+          </w:p>
+          <w:p>
+            <w:r>
+              <w:t>Y Existe(Materia&lt;-Nombre = “</w:t>
+            </w:r>
+            <w:proofErr w:type="spellStart"/>
+            <w:r>
+              <w:t>Programacion</w:t>
+            </w:r>
+            <w:proofErr w:type="spellEnd"/>
+            <w:r>
+              <w:t xml:space="preserve"> concurrente”)</w:t>
             </w:r>
           </w:p>
           <w:p>
@@ -728,7 +884,21 @@
           </w:tcPr>
           <w:p>
             <w:r>
-              <w:t>El alumno será orientado a la rama de desarrollo si votó entre sus materias preferidas “Programación de computadoras”, “Arquitectura de computadoras”, “Algoritmos y estructuras de datos”, “Orientación a objetos 2” y “Desarrollo de Software en Sistemas Distribuidos”.</w:t>
+              <w:t xml:space="preserve">El alumno será orientado a la rama de desarrollo si votó entre sus materias preferidas “Programación de computadoras”, “Arquitectura de computadoras”, “Algoritmos y estructuras de datos”, </w:t>
+            </w:r>
+            <w:r>
+              <w:t>“</w:t>
+            </w:r>
+            <w:proofErr w:type="spellStart"/>
+            <w:r>
+              <w:t>Introduccion</w:t>
+            </w:r>
+            <w:proofErr w:type="spellEnd"/>
+            <w:r>
+              <w:t xml:space="preserve"> a los sistemas operativos”, </w:t>
+            </w:r>
+            <w:r>
+              <w:t>“Orientación a objetos 2” y “Desarrollo de Software en Sistemas Distribuidos”.</w:t>
             </w:r>
           </w:p>
         </w:tc>
@@ -763,7 +933,15 @@
           </w:p>
           <w:p>
             <w:r>
-              <w:t>Existe(Materia&lt;-Nombre = “Programacion de computadoras”)</w:t>
+              <w:t>Existe(Materia&lt;-Nombre = “</w:t>
+            </w:r>
+            <w:proofErr w:type="spellStart"/>
+            <w:r>
+              <w:t>Programacion</w:t>
+            </w:r>
+            <w:proofErr w:type="spellEnd"/>
+            <w:r>
+              <w:t xml:space="preserve"> de computadoras”)</w:t>
             </w:r>
           </w:p>
           <w:p>
@@ -778,7 +956,28 @@
           </w:p>
           <w:p>
             <w:r>
-              <w:t>Y Existe(Materia&lt;-Nombre = “Orientacion a objetos 2”)</w:t>
+              <w:t>Y Existe(Materia&lt;-Nombre = “</w:t>
+            </w:r>
+            <w:proofErr w:type="spellStart"/>
+            <w:r>
+              <w:t>Introduccion</w:t>
+            </w:r>
+            <w:proofErr w:type="spellEnd"/>
+            <w:r>
+              <w:t xml:space="preserve"> a los sistemas operativos”)</w:t>
+            </w:r>
+          </w:p>
+          <w:p>
+            <w:r>
+              <w:t>Y Existe(Materia&lt;-Nombre = “</w:t>
+            </w:r>
+            <w:proofErr w:type="spellStart"/>
+            <w:r>
+              <w:t>Orientacion</w:t>
+            </w:r>
+            <w:proofErr w:type="spellEnd"/>
+            <w:r>
+              <w:t xml:space="preserve"> a objetos 2”)</w:t>
             </w:r>
           </w:p>
           <w:p>
@@ -825,17 +1024,26 @@
               <w:rPr>
                 <w:b/>
               </w:rPr>
-              <w:t>IdRegla = 7</w:t>
-            </w:r>
-          </w:p>
-        </w:tc>
-        <w:tc>
-          <w:tcPr>
-            <w:tcW w:w="6460" w:type="dxa"/>
-          </w:tcPr>
-          <w:p>
-            <w:r>
-              <w:t>Orientación por Desarrollo 7</w:t>
+              <w:t xml:space="preserve">IdRegla = </w:t>
+            </w:r>
+            <w:r>
+              <w:rPr>
+                <w:b/>
+              </w:rPr>
+              <w:t>7</w:t>
+            </w:r>
+          </w:p>
+        </w:tc>
+        <w:tc>
+          <w:tcPr>
+            <w:tcW w:w="6460" w:type="dxa"/>
+          </w:tcPr>
+          <w:p>
+            <w:r>
+              <w:t xml:space="preserve">Orientación por Desarrollo </w:t>
+            </w:r>
+            <w:r>
+              <w:t>7</w:t>
             </w:r>
           </w:p>
         </w:tc>
@@ -865,7 +1073,24 @@
           </w:tcPr>
           <w:p>
             <w:r>
-              <w:t>El alumno será orientado a la rama de desarrollo si votó entre sus materias preferidas “Expresion de problemas y algoritmos”, “Arquitectura de computadoras”, “Algoritmos y estructuras de datos”, “Orientación a objetos 2” y “Desarrollo de Software en Sistemas Distribuidos”.</w:t>
+              <w:t>El alumno será orientado a la rama de desarrollo si votó entre sus materias preferidas “</w:t>
+            </w:r>
+            <w:proofErr w:type="spellStart"/>
+            <w:r>
+              <w:t>Programacion</w:t>
+            </w:r>
+            <w:proofErr w:type="spellEnd"/>
+            <w:r>
+              <w:t xml:space="preserve"> de computadoras</w:t>
+            </w:r>
+            <w:r>
+              <w:t xml:space="preserve">”, “Arquitectura de computadoras”, “Algoritmos y estructuras de datos”, </w:t>
+            </w:r>
+            <w:r>
+              <w:t xml:space="preserve">“Probabilidad y estadística”, </w:t>
+            </w:r>
+            <w:r>
+              <w:t>“Orientación a objetos 2” y “Desarrollo de Software en Sistemas Distribuidos”.</w:t>
             </w:r>
           </w:p>
         </w:tc>
@@ -901,7 +1126,15 @@
           <w:p>
             <w:r>
               <w:lastRenderedPageBreak/>
-              <w:t>Existe(Materia&lt;-Nombre = “Expresion de problemas y algoritmos”)</w:t>
+              <w:t>Existe(Materia&lt;-Nombre = “</w:t>
+            </w:r>
+            <w:proofErr w:type="spellStart"/>
+            <w:r>
+              <w:t>Programacion</w:t>
+            </w:r>
+            <w:proofErr w:type="spellEnd"/>
+            <w:r>
+              <w:t xml:space="preserve"> de computadoras”)</w:t>
             </w:r>
           </w:p>
           <w:p>
@@ -916,7 +1149,31 @@
           </w:p>
           <w:p>
             <w:r>
-              <w:t>Y Existe(Materia&lt;-Nombre = “Orientacion a objetos 2”)</w:t>
+              <w:t>Y Existe(Materia&lt;-Nombre = “</w:t>
+            </w:r>
+            <w:r>
+              <w:t xml:space="preserve">Probabilidad y </w:t>
+            </w:r>
+            <w:proofErr w:type="spellStart"/>
+            <w:r>
+              <w:t>estadistica</w:t>
+            </w:r>
+            <w:proofErr w:type="spellEnd"/>
+            <w:r>
+              <w:t>”)</w:t>
+            </w:r>
+          </w:p>
+          <w:p>
+            <w:r>
+              <w:t>Y Existe(Materia&lt;-Nombre = “</w:t>
+            </w:r>
+            <w:proofErr w:type="spellStart"/>
+            <w:r>
+              <w:t>Orientacion</w:t>
+            </w:r>
+            <w:proofErr w:type="spellEnd"/>
+            <w:r>
+              <w:t xml:space="preserve"> a objetos 2”)</w:t>
             </w:r>
           </w:p>
           <w:p>
@@ -963,17 +1220,26 @@
               <w:rPr>
                 <w:b/>
               </w:rPr>
-              <w:t>IdRegla = 8</w:t>
-            </w:r>
-          </w:p>
-        </w:tc>
-        <w:tc>
-          <w:tcPr>
-            <w:tcW w:w="6460" w:type="dxa"/>
-          </w:tcPr>
-          <w:p>
-            <w:r>
-              <w:t>Orientación por Desarrollo 8</w:t>
+              <w:t xml:space="preserve">IdRegla = </w:t>
+            </w:r>
+            <w:r>
+              <w:rPr>
+                <w:b/>
+              </w:rPr>
+              <w:t>8</w:t>
+            </w:r>
+          </w:p>
+        </w:tc>
+        <w:tc>
+          <w:tcPr>
+            <w:tcW w:w="6460" w:type="dxa"/>
+          </w:tcPr>
+          <w:p>
+            <w:r>
+              <w:t xml:space="preserve">Orientación por Desarrollo </w:t>
+            </w:r>
+            <w:r>
+              <w:t>8</w:t>
             </w:r>
           </w:p>
         </w:tc>
@@ -1003,7 +1269,15 @@
           </w:tcPr>
           <w:p>
             <w:r>
-              <w:t>El alumno será orientado a la rama de desarrollo si votó entre sus materias preferidas “Expresion de problemas y algoritmos”, “Algoritmos y estructuras de datos”, “Seminario de lenguajes” y “Orientación a objetos 2”.</w:t>
+              <w:t>El alumno será orientado a la rama de desarrollo si votó entre sus materias preferidas “</w:t>
+            </w:r>
+            <w:proofErr w:type="spellStart"/>
+            <w:r>
+              <w:t>Expresion</w:t>
+            </w:r>
+            <w:proofErr w:type="spellEnd"/>
+            <w:r>
+              <w:t xml:space="preserve"> de problemas y algoritmos”, “Arquitectura de computadoras”, “Algoritmos y estructuras de datos”, “Orientación a objetos 2” y “Desarrollo de Software en Sistemas Distribuidos”.</w:t>
             </w:r>
           </w:p>
         </w:tc>
@@ -1038,7 +1312,20 @@
           </w:p>
           <w:p>
             <w:r>
-              <w:t>Existe(Materia&lt;-Nombre = “Expresion de problemas y algoritmos”)</w:t>
+              <w:t>Existe(Materia&lt;-Nombre = “</w:t>
+            </w:r>
+            <w:proofErr w:type="spellStart"/>
+            <w:r>
+              <w:t>Expresion</w:t>
+            </w:r>
+            <w:proofErr w:type="spellEnd"/>
+            <w:r>
+              <w:t xml:space="preserve"> de problemas y algoritmos”)</w:t>
+            </w:r>
+          </w:p>
+          <w:p>
+            <w:r>
+              <w:t>Y Existe(Materia&lt;-Nombre = “Arquitectura de computadoras”)</w:t>
             </w:r>
           </w:p>
           <w:p>
@@ -1048,12 +1335,20 @@
           </w:p>
           <w:p>
             <w:r>
-              <w:t>Y Existe(Materia&lt;-Nombre = “Seminario de lenguajes”)</w:t>
-            </w:r>
-          </w:p>
-          <w:p>
-            <w:r>
-              <w:t>Y Existe(Materia&lt;-Nombre = “Orientacion a objetos 2”)</w:t>
+              <w:t>Y Existe(Materia&lt;-Nombre = “</w:t>
+            </w:r>
+            <w:proofErr w:type="spellStart"/>
+            <w:r>
+              <w:t>Orientacion</w:t>
+            </w:r>
+            <w:proofErr w:type="spellEnd"/>
+            <w:r>
+              <w:t xml:space="preserve"> a objetos 2”)</w:t>
+            </w:r>
+          </w:p>
+          <w:p>
+            <w:r>
+              <w:t>Y Existe(Materia&lt;-Nombre = “Desarrollo de Software en Sistemas Distribuidos”)</w:t>
             </w:r>
           </w:p>
           <w:p>
@@ -1095,17 +1390,26 @@
               <w:rPr>
                 <w:b/>
               </w:rPr>
-              <w:t>IdRegla = 9</w:t>
-            </w:r>
-          </w:p>
-        </w:tc>
-        <w:tc>
-          <w:tcPr>
-            <w:tcW w:w="6460" w:type="dxa"/>
-          </w:tcPr>
-          <w:p>
-            <w:r>
-              <w:t>Orientación por Desarrollo 9</w:t>
+              <w:t xml:space="preserve">IdRegla = </w:t>
+            </w:r>
+            <w:r>
+              <w:rPr>
+                <w:b/>
+              </w:rPr>
+              <w:t>9</w:t>
+            </w:r>
+          </w:p>
+        </w:tc>
+        <w:tc>
+          <w:tcPr>
+            <w:tcW w:w="6460" w:type="dxa"/>
+          </w:tcPr>
+          <w:p>
+            <w:r>
+              <w:t xml:space="preserve">Orientación por Desarrollo </w:t>
+            </w:r>
+            <w:r>
+              <w:t>9</w:t>
             </w:r>
           </w:p>
         </w:tc>
@@ -1135,7 +1439,15 @@
           </w:tcPr>
           <w:p>
             <w:r>
-              <w:t>El alumno será orientado a la rama de desarrollo si votó entre sus materias preferidas “Expresion de problemas y algoritmos”, “Seminario de lenguajes”, “Orientación a objetos 2” y “Proyecto de Software”.</w:t>
+              <w:t>El alumno será orientado a la rama de desarrollo si votó entre sus materias preferidas “</w:t>
+            </w:r>
+            <w:proofErr w:type="spellStart"/>
+            <w:r>
+              <w:t>Expresion</w:t>
+            </w:r>
+            <w:proofErr w:type="spellEnd"/>
+            <w:r>
+              <w:t xml:space="preserve"> de problemas y algoritmos”, “Algoritmos y estructuras de datos”, “Seminario de lenguajes” y “Orientación a objetos 2”.</w:t>
             </w:r>
           </w:p>
         </w:tc>
@@ -1170,7 +1482,20 @@
           </w:p>
           <w:p>
             <w:r>
-              <w:t>Existe(Materia&lt;-Nombre = “Expresion de problemas y algoritmos”)</w:t>
+              <w:t>Existe(Materia&lt;-Nombre = “</w:t>
+            </w:r>
+            <w:proofErr w:type="spellStart"/>
+            <w:r>
+              <w:t>Expresion</w:t>
+            </w:r>
+            <w:proofErr w:type="spellEnd"/>
+            <w:r>
+              <w:t xml:space="preserve"> de problemas y algoritmos”)</w:t>
+            </w:r>
+          </w:p>
+          <w:p>
+            <w:r>
+              <w:t>Y Existe(Materia&lt;-Nombre = “Algoritmos y estructuras de datos”)</w:t>
             </w:r>
           </w:p>
           <w:p>
@@ -1180,12 +1505,15 @@
           </w:p>
           <w:p>
             <w:r>
-              <w:t>Y Existe(Materia&lt;-Nombre = “Orientacion a objetos 2”)</w:t>
-            </w:r>
-          </w:p>
-          <w:p>
-            <w:r>
-              <w:t>Y Existe(Materia&lt;-Nombre = “Proyecto de Software”)</w:t>
+              <w:t>Y Existe(Materia&lt;-Nombre = “</w:t>
+            </w:r>
+            <w:proofErr w:type="spellStart"/>
+            <w:r>
+              <w:t>Orientacion</w:t>
+            </w:r>
+            <w:proofErr w:type="spellEnd"/>
+            <w:r>
+              <w:t xml:space="preserve"> a objetos 2”)</w:t>
             </w:r>
           </w:p>
           <w:p>
@@ -1227,17 +1555,26 @@
               <w:rPr>
                 <w:b/>
               </w:rPr>
-              <w:t>IdRegla = 10</w:t>
-            </w:r>
-          </w:p>
-        </w:tc>
-        <w:tc>
-          <w:tcPr>
-            <w:tcW w:w="6460" w:type="dxa"/>
-          </w:tcPr>
-          <w:p>
-            <w:r>
-              <w:t>Orientación por Desarrollo 10</w:t>
+              <w:t xml:space="preserve">IdRegla = </w:t>
+            </w:r>
+            <w:r>
+              <w:rPr>
+                <w:b/>
+              </w:rPr>
+              <w:t>10</w:t>
+            </w:r>
+          </w:p>
+        </w:tc>
+        <w:tc>
+          <w:tcPr>
+            <w:tcW w:w="6460" w:type="dxa"/>
+          </w:tcPr>
+          <w:p>
+            <w:r>
+              <w:t xml:space="preserve">Orientación por Desarrollo </w:t>
+            </w:r>
+            <w:r>
+              <w:t>10</w:t>
             </w:r>
           </w:p>
         </w:tc>
@@ -1267,7 +1604,29 @@
           </w:tcPr>
           <w:p>
             <w:r>
-              <w:t>El alumno será orientado a la rama de desarrollo si votó entre sus materias preferidas “Expresion de problemas y algoritmos”, “Seminario de lenguajes”, “Programacion concurrente” y “Explotacion de informacion”.</w:t>
+              <w:t>El alumno será orientado a la rama de desarrollo si votó entre sus materias preferidas “</w:t>
+            </w:r>
+            <w:proofErr w:type="spellStart"/>
+            <w:r>
+              <w:t>Expresion</w:t>
+            </w:r>
+            <w:proofErr w:type="spellEnd"/>
+            <w:r>
+              <w:t xml:space="preserve"> de problemas y algoritmos”, </w:t>
+            </w:r>
+            <w:r>
+              <w:t>“</w:t>
+            </w:r>
+            <w:proofErr w:type="spellStart"/>
+            <w:r>
+              <w:t>Matematica</w:t>
+            </w:r>
+            <w:proofErr w:type="spellEnd"/>
+            <w:r>
+              <w:t xml:space="preserve"> 2”, </w:t>
+            </w:r>
+            <w:r>
+              <w:t>“Seminario de lenguajes”, “Orientación a objetos 2” y “Proyecto de Software”.</w:t>
             </w:r>
           </w:p>
         </w:tc>
@@ -1302,7 +1661,29 @@
           </w:p>
           <w:p>
             <w:r>
-              <w:t>Existe(Materia&lt;-Nombre = “Expresion de problemas y algoritmos”)</w:t>
+              <w:lastRenderedPageBreak/>
+              <w:t>Existe(Materia&lt;-Nombre = “</w:t>
+            </w:r>
+            <w:proofErr w:type="spellStart"/>
+            <w:r>
+              <w:t>Expresion</w:t>
+            </w:r>
+            <w:proofErr w:type="spellEnd"/>
+            <w:r>
+              <w:t xml:space="preserve"> de problemas y algoritmos”)</w:t>
+            </w:r>
+          </w:p>
+          <w:p>
+            <w:r>
+              <w:t>Y Existe(Materia&lt;-Nombre = “</w:t>
+            </w:r>
+            <w:proofErr w:type="spellStart"/>
+            <w:r>
+              <w:t>Matematica</w:t>
+            </w:r>
+            <w:proofErr w:type="spellEnd"/>
+            <w:r>
+              <w:t xml:space="preserve"> 2”)</w:t>
             </w:r>
           </w:p>
           <w:p>
@@ -1312,17 +1693,24 @@
           </w:p>
           <w:p>
             <w:r>
-              <w:t>Y Existe(Materia&lt;-Nombre = “Programacion concurrente”)</w:t>
-            </w:r>
-          </w:p>
-          <w:p>
-            <w:r>
-              <w:t>Y Existe(Materia&lt;-Nombre = “Explotacion de informacion”)</w:t>
-            </w:r>
-          </w:p>
-          <w:p>
-            <w:r>
-              <w:lastRenderedPageBreak/>
+              <w:t>Y Existe(Materia&lt;-Nombre = “</w:t>
+            </w:r>
+            <w:proofErr w:type="spellStart"/>
+            <w:r>
+              <w:t>Orientacion</w:t>
+            </w:r>
+            <w:proofErr w:type="spellEnd"/>
+            <w:r>
+              <w:t xml:space="preserve"> a objetos 2”)</w:t>
+            </w:r>
+          </w:p>
+          <w:p>
+            <w:r>
+              <w:t>Y Existe(Materia&lt;-Nombre = “Proyecto de Software”)</w:t>
+            </w:r>
+          </w:p>
+          <w:p>
+            <w:r>
               <w:t xml:space="preserve">Entonces </w:t>
             </w:r>
           </w:p>
@@ -1360,17 +1748,26 @@
               <w:rPr>
                 <w:b/>
               </w:rPr>
-              <w:t>IdRegla = 11</w:t>
-            </w:r>
-          </w:p>
-        </w:tc>
-        <w:tc>
-          <w:tcPr>
-            <w:tcW w:w="6460" w:type="dxa"/>
-          </w:tcPr>
-          <w:p>
-            <w:r>
-              <w:t>Orientación por Desarrollo 11</w:t>
+              <w:t>IdRegla = 1</w:t>
+            </w:r>
+            <w:r>
+              <w:rPr>
+                <w:b/>
+              </w:rPr>
+              <w:t>1</w:t>
+            </w:r>
+          </w:p>
+        </w:tc>
+        <w:tc>
+          <w:tcPr>
+            <w:tcW w:w="6460" w:type="dxa"/>
+          </w:tcPr>
+          <w:p>
+            <w:r>
+              <w:t>Orientación por Desarrollo 1</w:t>
+            </w:r>
+            <w:r>
+              <w:t>1</w:t>
             </w:r>
           </w:p>
         </w:tc>
@@ -1400,7 +1797,39 @@
           </w:tcPr>
           <w:p>
             <w:r>
-              <w:t>El alumno será orientado a la rama de desarrollo si votó entre sus materias preferidas “Expresion de problemas y algoritmos”, “Seminario de lenguajes”, “Conceptos y paradigmas de lenguajes de programacion” y “Explotacion de informacion”.</w:t>
+              <w:t>El alumno será orientado a la rama de desarrollo si votó entre sus materias preferidas “</w:t>
+            </w:r>
+            <w:proofErr w:type="spellStart"/>
+            <w:r>
+              <w:t>Expresion</w:t>
+            </w:r>
+            <w:proofErr w:type="spellEnd"/>
+            <w:r>
+              <w:t xml:space="preserve"> de problemas y algoritmos”, “Seminario de lenguajes”, “</w:t>
+            </w:r>
+            <w:proofErr w:type="spellStart"/>
+            <w:r>
+              <w:t>Programacion</w:t>
+            </w:r>
+            <w:proofErr w:type="spellEnd"/>
+            <w:r>
+              <w:t xml:space="preserve"> concurrente” y “</w:t>
+            </w:r>
+            <w:proofErr w:type="spellStart"/>
+            <w:r>
+              <w:t>Explotacion</w:t>
+            </w:r>
+            <w:proofErr w:type="spellEnd"/>
+            <w:r>
+              <w:t xml:space="preserve"> de </w:t>
+            </w:r>
+            <w:proofErr w:type="spellStart"/>
+            <w:r>
+              <w:t>informacion</w:t>
+            </w:r>
+            <w:proofErr w:type="spellEnd"/>
+            <w:r>
+              <w:t>”.</w:t>
             </w:r>
           </w:p>
         </w:tc>
@@ -1435,7 +1864,15 @@
           </w:p>
           <w:p>
             <w:r>
-              <w:t>Existe(Materia&lt;-Nombre = “Expresion de problemas y algoritmos”)</w:t>
+              <w:t>Existe(Materia&lt;-Nombre = “</w:t>
+            </w:r>
+            <w:proofErr w:type="spellStart"/>
+            <w:r>
+              <w:t>Expresion</w:t>
+            </w:r>
+            <w:proofErr w:type="spellEnd"/>
+            <w:r>
+              <w:t xml:space="preserve"> de problemas y algoritmos”)</w:t>
             </w:r>
           </w:p>
           <w:p>
@@ -1445,12 +1882,36 @@
           </w:p>
           <w:p>
             <w:r>
-              <w:t>Y Existe(Materia&lt;-Nombre = “Conceptos y paradigmas de lenguajes de programacion”)</w:t>
-            </w:r>
-          </w:p>
-          <w:p>
-            <w:r>
-              <w:t>Y Existe(Materia&lt;-Nombre = “Explotacion de informacion”)</w:t>
+              <w:t>Y Existe(Materia&lt;-Nombre = “</w:t>
+            </w:r>
+            <w:proofErr w:type="spellStart"/>
+            <w:r>
+              <w:t>Programacion</w:t>
+            </w:r>
+            <w:proofErr w:type="spellEnd"/>
+            <w:r>
+              <w:t xml:space="preserve"> concurrente”)</w:t>
+            </w:r>
+          </w:p>
+          <w:p>
+            <w:r>
+              <w:t>Y Existe(Materia&lt;-Nombre = “</w:t>
+            </w:r>
+            <w:proofErr w:type="spellStart"/>
+            <w:r>
+              <w:t>Explotacion</w:t>
+            </w:r>
+            <w:proofErr w:type="spellEnd"/>
+            <w:r>
+              <w:t xml:space="preserve"> de </w:t>
+            </w:r>
+            <w:proofErr w:type="spellStart"/>
+            <w:r>
+              <w:t>informacion</w:t>
+            </w:r>
+            <w:proofErr w:type="spellEnd"/>
+            <w:r>
+              <w:t>”)</w:t>
             </w:r>
           </w:p>
           <w:p>
@@ -1492,17 +1953,26 @@
               <w:rPr>
                 <w:b/>
               </w:rPr>
-              <w:t>IdRegla = 12</w:t>
-            </w:r>
-          </w:p>
-        </w:tc>
-        <w:tc>
-          <w:tcPr>
-            <w:tcW w:w="6460" w:type="dxa"/>
-          </w:tcPr>
-          <w:p>
-            <w:r>
-              <w:t>Orientación por Desarrollo 12</w:t>
+              <w:t>IdRegla = 1</w:t>
+            </w:r>
+            <w:r>
+              <w:rPr>
+                <w:b/>
+              </w:rPr>
+              <w:t>2</w:t>
+            </w:r>
+          </w:p>
+        </w:tc>
+        <w:tc>
+          <w:tcPr>
+            <w:tcW w:w="6460" w:type="dxa"/>
+          </w:tcPr>
+          <w:p>
+            <w:r>
+              <w:t>Orientación por Desarrollo 1</w:t>
+            </w:r>
+            <w:r>
+              <w:t>2</w:t>
             </w:r>
           </w:p>
         </w:tc>
@@ -1532,7 +2002,39 @@
           </w:tcPr>
           <w:p>
             <w:r>
-              <w:t>El alumno será orientado a la rama de desarrollo si votó entre sus materias preferidas “Expresion de problemas y algoritmos”, “Algoritmos y estructuras de datos”, “Seminario de lenguajes”, “Programacion concurrente” y “Desarrollo de Software en Sistemas Distribuidos”.</w:t>
+              <w:t>El alumno será orientado a la rama de desarrollo si votó entre sus materias preferidas “</w:t>
+            </w:r>
+            <w:proofErr w:type="spellStart"/>
+            <w:r>
+              <w:t>Expresion</w:t>
+            </w:r>
+            <w:proofErr w:type="spellEnd"/>
+            <w:r>
+              <w:t xml:space="preserve"> de problemas y algoritmos”, “Seminario de lenguajes”, “Conceptos y paradigmas de lenguajes de </w:t>
+            </w:r>
+            <w:proofErr w:type="spellStart"/>
+            <w:r>
+              <w:t>programacion</w:t>
+            </w:r>
+            <w:proofErr w:type="spellEnd"/>
+            <w:r>
+              <w:t>” y “</w:t>
+            </w:r>
+            <w:proofErr w:type="spellStart"/>
+            <w:r>
+              <w:t>Explotacion</w:t>
+            </w:r>
+            <w:proofErr w:type="spellEnd"/>
+            <w:r>
+              <w:t xml:space="preserve"> de </w:t>
+            </w:r>
+            <w:proofErr w:type="spellStart"/>
+            <w:r>
+              <w:t>informacion</w:t>
+            </w:r>
+            <w:proofErr w:type="spellEnd"/>
+            <w:r>
+              <w:t>”.</w:t>
             </w:r>
           </w:p>
         </w:tc>
@@ -1567,12 +2069,15 @@
           </w:p>
           <w:p>
             <w:r>
-              <w:t>Existe(Materia&lt;-Nombre = “Expresion de problemas y algoritmos”)</w:t>
-            </w:r>
-          </w:p>
-          <w:p>
-            <w:r>
-              <w:t>Y Existe(Materia&lt;-Nombre = “Algoritmos y estructuras de datos”)</w:t>
+              <w:t>Existe(Materia&lt;-Nombre = “</w:t>
+            </w:r>
+            <w:proofErr w:type="spellStart"/>
+            <w:r>
+              <w:t>Expresion</w:t>
+            </w:r>
+            <w:proofErr w:type="spellEnd"/>
+            <w:r>
+              <w:t xml:space="preserve"> de problemas y algoritmos”)</w:t>
             </w:r>
           </w:p>
           <w:p>
@@ -1582,12 +2087,36 @@
           </w:p>
           <w:p>
             <w:r>
-              <w:t>Y Existe(Materia&lt;-Nombre = “Programacion concurrente”)</w:t>
-            </w:r>
-          </w:p>
-          <w:p>
-            <w:r>
-              <w:t>Y Existe(Materia&lt;-Nombre = “Desarrollo de Software en Sistemas Distribuidos”)</w:t>
+              <w:t xml:space="preserve">Y Existe(Materia&lt;-Nombre = “Conceptos y paradigmas de lenguajes de </w:t>
+            </w:r>
+            <w:proofErr w:type="spellStart"/>
+            <w:r>
+              <w:t>programacion</w:t>
+            </w:r>
+            <w:proofErr w:type="spellEnd"/>
+            <w:r>
+              <w:t>”)</w:t>
+            </w:r>
+          </w:p>
+          <w:p>
+            <w:r>
+              <w:t>Y Existe(Materia&lt;-Nombre = “</w:t>
+            </w:r>
+            <w:proofErr w:type="spellStart"/>
+            <w:r>
+              <w:t>Explotacion</w:t>
+            </w:r>
+            <w:proofErr w:type="spellEnd"/>
+            <w:r>
+              <w:t xml:space="preserve"> de </w:t>
+            </w:r>
+            <w:proofErr w:type="spellStart"/>
+            <w:r>
+              <w:t>informacion</w:t>
+            </w:r>
+            <w:proofErr w:type="spellEnd"/>
+            <w:r>
+              <w:t>”)</w:t>
             </w:r>
           </w:p>
           <w:p>
@@ -1629,17 +2158,26 @@
               <w:rPr>
                 <w:b/>
               </w:rPr>
-              <w:t>IdRegla = 13</w:t>
-            </w:r>
-          </w:p>
-        </w:tc>
-        <w:tc>
-          <w:tcPr>
-            <w:tcW w:w="6460" w:type="dxa"/>
-          </w:tcPr>
-          <w:p>
-            <w:r>
-              <w:t>Orientación por Desarrollo 13</w:t>
+              <w:t>IdRegla = 1</w:t>
+            </w:r>
+            <w:r>
+              <w:rPr>
+                <w:b/>
+              </w:rPr>
+              <w:t>3</w:t>
+            </w:r>
+          </w:p>
+        </w:tc>
+        <w:tc>
+          <w:tcPr>
+            <w:tcW w:w="6460" w:type="dxa"/>
+          </w:tcPr>
+          <w:p>
+            <w:r>
+              <w:t>Orientación por Desarrollo 1</w:t>
+            </w:r>
+            <w:r>
+              <w:t>3</w:t>
             </w:r>
           </w:p>
         </w:tc>
@@ -1669,7 +2207,23 @@
           </w:tcPr>
           <w:p>
             <w:r>
-              <w:t>El alumno será orientado a la rama de desarrollo si votó entre sus materias preferidas “Expresion de problemas y algoritmos”, “Algoritmos y estructuras de datos”, “Seminario de lenguajes”, “Conceptos y paradigmas de lenguajes de programacion” y “Desarrollo de Software en Sistemas Distribuidos”.</w:t>
+              <w:t>El alumno será orientado a la rama de desarrollo si votó entre sus materias preferidas “</w:t>
+            </w:r>
+            <w:proofErr w:type="spellStart"/>
+            <w:r>
+              <w:t>Expresion</w:t>
+            </w:r>
+            <w:proofErr w:type="spellEnd"/>
+            <w:r>
+              <w:t xml:space="preserve"> de problemas y algoritmos”, “Algoritmos y estructuras de datos”, “Seminario de lenguajes”, “</w:t>
+            </w:r>
+            <w:proofErr w:type="spellStart"/>
+            <w:r>
+              <w:t>Programacion</w:t>
+            </w:r>
+            <w:proofErr w:type="spellEnd"/>
+            <w:r>
+              <w:t xml:space="preserve"> concurrente” y “Desarrollo de Software en Sistemas Distribuidos”.</w:t>
             </w:r>
           </w:p>
         </w:tc>
@@ -1704,7 +2258,15 @@
           </w:p>
           <w:p>
             <w:r>
-              <w:t>Existe(Materia&lt;-Nombre = “Expresion de problemas y algoritmos”)</w:t>
+              <w:t>Existe(Materia&lt;-Nombre = “</w:t>
+            </w:r>
+            <w:proofErr w:type="spellStart"/>
+            <w:r>
+              <w:t>Expresion</w:t>
+            </w:r>
+            <w:proofErr w:type="spellEnd"/>
+            <w:r>
+              <w:t xml:space="preserve"> de problemas y algoritmos”)</w:t>
             </w:r>
           </w:p>
           <w:p>
@@ -1719,12 +2281,20 @@
           </w:p>
           <w:p>
             <w:r>
-              <w:t>Y Existe(Materia&lt;-Nombre = “Conceptos y paradigmas de lenguajes de programacion”)</w:t>
-            </w:r>
-          </w:p>
-          <w:p>
-            <w:r>
               <w:lastRenderedPageBreak/>
+              <w:t>Y Existe(Materia&lt;-Nombre = “</w:t>
+            </w:r>
+            <w:proofErr w:type="spellStart"/>
+            <w:r>
+              <w:t>Programacion</w:t>
+            </w:r>
+            <w:proofErr w:type="spellEnd"/>
+            <w:r>
+              <w:t xml:space="preserve"> concurrente”)</w:t>
+            </w:r>
+          </w:p>
+          <w:p>
+            <w:r>
               <w:t>Y Existe(Materia&lt;-Nombre = “Desarrollo de Software en Sistemas Distribuidos”)</w:t>
             </w:r>
           </w:p>
@@ -1767,17 +2337,26 @@
               <w:rPr>
                 <w:b/>
               </w:rPr>
-              <w:t>IdRegla = 14</w:t>
-            </w:r>
-          </w:p>
-        </w:tc>
-        <w:tc>
-          <w:tcPr>
-            <w:tcW w:w="6460" w:type="dxa"/>
-          </w:tcPr>
-          <w:p>
-            <w:r>
-              <w:t>Orientación por Desarrollo 14</w:t>
+              <w:t>IdRegla = 1</w:t>
+            </w:r>
+            <w:r>
+              <w:rPr>
+                <w:b/>
+              </w:rPr>
+              <w:t>4</w:t>
+            </w:r>
+          </w:p>
+        </w:tc>
+        <w:tc>
+          <w:tcPr>
+            <w:tcW w:w="6460" w:type="dxa"/>
+          </w:tcPr>
+          <w:p>
+            <w:r>
+              <w:t>Orientación por Desarrollo 1</w:t>
+            </w:r>
+            <w:r>
+              <w:t>4</w:t>
             </w:r>
           </w:p>
         </w:tc>
@@ -1807,7 +2386,23 @@
           </w:tcPr>
           <w:p>
             <w:r>
-              <w:t>El alumno será orientado a la rama de desarrollo si votó entre sus materias preferidas “Programacion de computadoras”, “Algoritmos y estructuras de datos”, “Seminario de lenguajes”, “Programacion concurrente” y “Desarrollo de Software en Sistemas Distribuidos”.</w:t>
+              <w:t>El alumno será orientado a la rama de desarrollo si votó entre sus materias preferidas “</w:t>
+            </w:r>
+            <w:proofErr w:type="spellStart"/>
+            <w:r>
+              <w:t>Expresion</w:t>
+            </w:r>
+            <w:proofErr w:type="spellEnd"/>
+            <w:r>
+              <w:t xml:space="preserve"> de problemas y algoritmos”, “Algoritmos y estructuras de datos”, “Seminario de lenguajes”, “Conceptos y paradigmas de lenguajes de </w:t>
+            </w:r>
+            <w:proofErr w:type="spellStart"/>
+            <w:r>
+              <w:t>programacion</w:t>
+            </w:r>
+            <w:proofErr w:type="spellEnd"/>
+            <w:r>
+              <w:t>” y “Desarrollo de Software en Sistemas Distribuidos”.</w:t>
             </w:r>
           </w:p>
         </w:tc>
@@ -1842,7 +2437,15 @@
           </w:p>
           <w:p>
             <w:r>
-              <w:t>Existe(Materia&lt;-Nombre = “Programacion de computadoras”)</w:t>
+              <w:t>Existe(Materia&lt;-Nombre = “</w:t>
+            </w:r>
+            <w:proofErr w:type="spellStart"/>
+            <w:r>
+              <w:t>Expresion</w:t>
+            </w:r>
+            <w:proofErr w:type="spellEnd"/>
+            <w:r>
+              <w:t xml:space="preserve"> de problemas y algoritmos”)</w:t>
             </w:r>
           </w:p>
           <w:p>
@@ -1857,7 +2460,15 @@
           </w:p>
           <w:p>
             <w:r>
-              <w:t>Y Existe(Materia&lt;-Nombre = “Programacion concurrente”)</w:t>
+              <w:t xml:space="preserve">Y Existe(Materia&lt;-Nombre = “Conceptos y paradigmas de lenguajes de </w:t>
+            </w:r>
+            <w:proofErr w:type="spellStart"/>
+            <w:r>
+              <w:t>programacion</w:t>
+            </w:r>
+            <w:proofErr w:type="spellEnd"/>
+            <w:r>
+              <w:t>”)</w:t>
             </w:r>
           </w:p>
           <w:p>
@@ -1904,17 +2515,26 @@
               <w:rPr>
                 <w:b/>
               </w:rPr>
-              <w:t>IdRegla = 15</w:t>
-            </w:r>
-          </w:p>
-        </w:tc>
-        <w:tc>
-          <w:tcPr>
-            <w:tcW w:w="6460" w:type="dxa"/>
-          </w:tcPr>
-          <w:p>
-            <w:r>
-              <w:t>Orientación por Desarrollo 15</w:t>
+              <w:t>IdRegla = 1</w:t>
+            </w:r>
+            <w:r>
+              <w:rPr>
+                <w:b/>
+              </w:rPr>
+              <w:t>5</w:t>
+            </w:r>
+          </w:p>
+        </w:tc>
+        <w:tc>
+          <w:tcPr>
+            <w:tcW w:w="6460" w:type="dxa"/>
+          </w:tcPr>
+          <w:p>
+            <w:r>
+              <w:t>Orientación por Desarrollo 1</w:t>
+            </w:r>
+            <w:r>
+              <w:t>5</w:t>
             </w:r>
           </w:p>
         </w:tc>
@@ -1944,7 +2564,23 @@
           </w:tcPr>
           <w:p>
             <w:r>
-              <w:t>El alumno será orientado a la rama de desarrollo si votó entre sus materias preferidas “Programacion de computadoras”, “Algoritmos y estructuras de datos”, “Seminario de lenguajes”, “Conceptos y paradigmas de lenguajes de programacion” y “Desarrollo de Software en Sistemas Distribuidos”.</w:t>
+              <w:t>El alumno será orientado a la rama de desarrollo si votó entre sus materias preferidas “</w:t>
+            </w:r>
+            <w:proofErr w:type="spellStart"/>
+            <w:r>
+              <w:t>Programacion</w:t>
+            </w:r>
+            <w:proofErr w:type="spellEnd"/>
+            <w:r>
+              <w:t xml:space="preserve"> de computadoras”, “Algoritmos y estructuras de datos”, “Seminario de lenguajes”, “</w:t>
+            </w:r>
+            <w:proofErr w:type="spellStart"/>
+            <w:r>
+              <w:t>Programacion</w:t>
+            </w:r>
+            <w:proofErr w:type="spellEnd"/>
+            <w:r>
+              <w:t xml:space="preserve"> concurrente” y “Desarrollo de Software en Sistemas Distribuidos”.</w:t>
             </w:r>
           </w:p>
         </w:tc>
@@ -1979,7 +2615,15 @@
           </w:p>
           <w:p>
             <w:r>
-              <w:t>Existe(Materia&lt;-Nombre = “Programacion de computadoras”)</w:t>
+              <w:t>Existe(Materia&lt;-Nombre = “</w:t>
+            </w:r>
+            <w:proofErr w:type="spellStart"/>
+            <w:r>
+              <w:t>Programacion</w:t>
+            </w:r>
+            <w:proofErr w:type="spellEnd"/>
+            <w:r>
+              <w:t xml:space="preserve"> de computadoras”)</w:t>
             </w:r>
           </w:p>
           <w:p>
@@ -1994,7 +2638,15 @@
           </w:p>
           <w:p>
             <w:r>
-              <w:t>Y Existe(Materia&lt;-Nombre = “Conceptos y paradigmas de lenguajes de programacion”)</w:t>
+              <w:t>Y Existe(Materia&lt;-Nombre = “</w:t>
+            </w:r>
+            <w:proofErr w:type="spellStart"/>
+            <w:r>
+              <w:t>Programacion</w:t>
+            </w:r>
+            <w:proofErr w:type="spellEnd"/>
+            <w:r>
+              <w:t xml:space="preserve"> concurrente”)</w:t>
             </w:r>
           </w:p>
           <w:p>
@@ -2016,6 +2668,194 @@
       </w:tr>
     </w:tbl>
     <w:p/>
+    <w:p/>
+    <w:p/>
+    <w:p/>
+    <w:p/>
+    <w:tbl>
+      <w:tblPr>
+        <w:tblStyle w:val="Tablaconcuadrcula"/>
+        <w:tblW w:w="0" w:type="auto"/>
+        <w:tblLook w:val="04A0"/>
+      </w:tblPr>
+      <w:tblGrid>
+        <w:gridCol w:w="2518"/>
+        <w:gridCol w:w="6460"/>
+      </w:tblGrid>
+      <w:tr>
+        <w:tc>
+          <w:tcPr>
+            <w:tcW w:w="2518" w:type="dxa"/>
+          </w:tcPr>
+          <w:p>
+            <w:pPr>
+              <w:rPr>
+                <w:b/>
+              </w:rPr>
+            </w:pPr>
+            <w:r>
+              <w:rPr>
+                <w:b/>
+              </w:rPr>
+              <w:lastRenderedPageBreak/>
+              <w:t>IdRegla = 1</w:t>
+            </w:r>
+            <w:r>
+              <w:rPr>
+                <w:b/>
+              </w:rPr>
+              <w:t>6</w:t>
+            </w:r>
+          </w:p>
+        </w:tc>
+        <w:tc>
+          <w:tcPr>
+            <w:tcW w:w="6460" w:type="dxa"/>
+          </w:tcPr>
+          <w:p>
+            <w:r>
+              <w:t>Orientación por Desarrollo 1</w:t>
+            </w:r>
+            <w:r>
+              <w:t>6</w:t>
+            </w:r>
+          </w:p>
+        </w:tc>
+      </w:tr>
+      <w:tr>
+        <w:tc>
+          <w:tcPr>
+            <w:tcW w:w="2518" w:type="dxa"/>
+          </w:tcPr>
+          <w:p>
+            <w:pPr>
+              <w:rPr>
+                <w:b/>
+              </w:rPr>
+            </w:pPr>
+            <w:r>
+              <w:rPr>
+                <w:b/>
+              </w:rPr>
+              <w:t>Palabras del experto</w:t>
+            </w:r>
+          </w:p>
+        </w:tc>
+        <w:tc>
+          <w:tcPr>
+            <w:tcW w:w="6460" w:type="dxa"/>
+          </w:tcPr>
+          <w:p>
+            <w:r>
+              <w:t>El alumno será orientado a la rama de desarrollo si votó entre sus materias preferidas “</w:t>
+            </w:r>
+            <w:proofErr w:type="spellStart"/>
+            <w:r>
+              <w:t>Expresion</w:t>
+            </w:r>
+            <w:proofErr w:type="spellEnd"/>
+            <w:r>
+              <w:t xml:space="preserve"> de problemas y algoritmos</w:t>
+            </w:r>
+            <w:r>
+              <w:t xml:space="preserve">”, “Algoritmos y estructuras de datos”, “Seminario de lenguajes”, “Conceptos y paradigmas de lenguajes de </w:t>
+            </w:r>
+            <w:proofErr w:type="spellStart"/>
+            <w:r>
+              <w:t>programacion</w:t>
+            </w:r>
+            <w:proofErr w:type="spellEnd"/>
+            <w:r>
+              <w:t>” y “Desarrollo de Software en Sistemas Distribuidos”.</w:t>
+            </w:r>
+          </w:p>
+        </w:tc>
+      </w:tr>
+      <w:tr>
+        <w:tc>
+          <w:tcPr>
+            <w:tcW w:w="2518" w:type="dxa"/>
+          </w:tcPr>
+          <w:p>
+            <w:pPr>
+              <w:rPr>
+                <w:b/>
+              </w:rPr>
+            </w:pPr>
+            <w:r>
+              <w:rPr>
+                <w:b/>
+              </w:rPr>
+              <w:t>Regla</w:t>
+            </w:r>
+          </w:p>
+        </w:tc>
+        <w:tc>
+          <w:tcPr>
+            <w:tcW w:w="6460" w:type="dxa"/>
+          </w:tcPr>
+          <w:p>
+            <w:r>
+              <w:t>Si</w:t>
+            </w:r>
+          </w:p>
+          <w:p>
+            <w:r>
+              <w:t>Existe(Materia&lt;-Nombre = “</w:t>
+            </w:r>
+            <w:proofErr w:type="spellStart"/>
+            <w:r>
+              <w:t>Expresion</w:t>
+            </w:r>
+            <w:proofErr w:type="spellEnd"/>
+            <w:r>
+              <w:t xml:space="preserve"> de problemas y algoritmos</w:t>
+            </w:r>
+            <w:r>
+              <w:t>”)</w:t>
+            </w:r>
+          </w:p>
+          <w:p>
+            <w:r>
+              <w:t>Y Existe(Materia&lt;-Nombre = “Algoritmos y estructuras de datos”)</w:t>
+            </w:r>
+          </w:p>
+          <w:p>
+            <w:r>
+              <w:t>Y Existe(Materia&lt;-Nombre = “Seminario de lenguajes”)</w:t>
+            </w:r>
+          </w:p>
+          <w:p>
+            <w:r>
+              <w:t xml:space="preserve">Y Existe(Materia&lt;-Nombre = “Conceptos y paradigmas de lenguajes de </w:t>
+            </w:r>
+            <w:proofErr w:type="spellStart"/>
+            <w:r>
+              <w:t>programacion</w:t>
+            </w:r>
+            <w:proofErr w:type="spellEnd"/>
+            <w:r>
+              <w:t>”)</w:t>
+            </w:r>
+          </w:p>
+          <w:p>
+            <w:r>
+              <w:t>Y Existe(Materia&lt;-Nombre = “Desarrollo de Software en Sistemas Distribuidos”)</w:t>
+            </w:r>
+          </w:p>
+          <w:p>
+            <w:r>
+              <w:t xml:space="preserve">Entonces </w:t>
+            </w:r>
+          </w:p>
+          <w:p>
+            <w:r>
+              <w:t>(Rama&lt;-Nombre = “Desarrollo”)</w:t>
+            </w:r>
+          </w:p>
+        </w:tc>
+      </w:tr>
+    </w:tbl>
     <w:p/>
     <w:sectPr>
       <w:pgSz w:w="12240" w:h="15840"/>

</xml_diff>